<commit_message>
changed emulator to default instead our own, manual refactorization
</commit_message>
<xml_diff>
--- a/ConfigurationScripts/Config_manual.docx
+++ b/ConfigurationScripts/Config_manual.docx
@@ -132,31 +132,20 @@
         <w:rPr>
           <w:lang w:val="pl-PL"/>
         </w:rPr>
-        <w:t xml:space="preserve">Program AndroidStudio powinien zostać zainstalowny </w:t>
-      </w:r>
-      <w:r>
-        <w:rPr>
-          <w:lang w:val="pl-PL"/>
-        </w:rPr>
-        <w:t>i uruchomiony</w:t>
-      </w:r>
-      <w:r>
-        <w:rPr>
-          <w:lang w:val="pl-PL"/>
-        </w:rPr>
-        <w:t>, wykonaj w nim następujące krok</w:t>
-      </w:r>
-      <w:r>
-        <w:rPr>
-          <w:lang w:val="pl-PL"/>
-        </w:rPr>
-        <w:t>i</w:t>
-      </w:r>
-      <w:r>
-        <w:rPr>
-          <w:lang w:val="pl-PL"/>
-        </w:rPr>
-        <w:t>:</w:t>
+        <w:t>Program AndroidStudio powinien zostać zainstalowny i uruchomiony, wykonaj w nim następujące kroki:</w:t>
+      </w:r>
+    </w:p>
+    <w:p>
+      <w:pPr>
+        <w:pStyle w:val="Normal"/>
+        <w:bidi w:val="0"/>
+        <w:jc w:val="left"/>
+        <w:rPr>
+          <w:lang w:val="pl-PL"/>
+        </w:rPr>
+      </w:pPr>
+      <w:r>
+        <w:rPr/>
       </w:r>
     </w:p>
     <w:p>
@@ -176,7 +165,7 @@
         <w:rPr>
           <w:lang w:val="pl-PL"/>
         </w:rPr>
-        <w:t>More Actions &gt; Virtual device manager</w:t>
+        <w:t>Uruchom skrypt AvdSetup.sh</w:t>
       </w:r>
     </w:p>
     <w:p>
@@ -193,10 +182,26 @@
         </w:rPr>
       </w:pPr>
       <w:r>
-        <w:rPr>
-          <w:lang w:val="pl-PL"/>
-        </w:rPr>
-        <w:t>Uruchom emulator o nazwie executoner</w:t>
+        <w:rPr/>
+        <w:t>Zainstaluj Android SDK Command-line tools</w:t>
+      </w:r>
+    </w:p>
+    <w:p>
+      <w:pPr>
+        <w:pStyle w:val="Normal"/>
+        <w:numPr>
+          <w:ilvl w:val="1"/>
+          <w:numId w:val="3"/>
+        </w:numPr>
+        <w:bidi w:val="0"/>
+        <w:jc w:val="left"/>
+        <w:rPr>
+          <w:lang w:val="pl-PL"/>
+        </w:rPr>
+      </w:pPr>
+      <w:r>
+        <w:rPr/>
+        <w:t>More Actions &gt; SDK Manager &gt; SDK Tools &gt; Android SDK Command-line Tools</w:t>
       </w:r>
     </w:p>
     <w:p>
@@ -216,7 +221,7 @@
         <w:rPr>
           <w:lang w:val="pl-PL"/>
         </w:rPr>
-        <w:t>W ustawieniach urządzenia włącz opcje programisty:</w:t>
+        <w:t xml:space="preserve">W programie Android Studio: </w:t>
       </w:r>
     </w:p>
     <w:p>
@@ -236,7 +241,7 @@
         <w:rPr>
           <w:lang w:val="pl-PL"/>
         </w:rPr>
-        <w:t>Włącz lokalizację kursora</w:t>
+        <w:t>More Actions &gt; Virtual device manager</w:t>
       </w:r>
     </w:p>
     <w:p>
@@ -256,6 +261,72 @@
         <w:rPr>
           <w:lang w:val="pl-PL"/>
         </w:rPr>
+        <w:t>Uruchom emulator o nazwie</w:t>
+      </w:r>
+      <w:r>
+        <w:rPr>
+          <w:lang w:val="pl-PL"/>
+        </w:rPr>
+        <w:t xml:space="preserve"> Pixel 3a API 34</w:t>
+      </w:r>
+    </w:p>
+    <w:p>
+      <w:pPr>
+        <w:pStyle w:val="Normal"/>
+        <w:numPr>
+          <w:ilvl w:val="1"/>
+          <w:numId w:val="3"/>
+        </w:numPr>
+        <w:bidi w:val="0"/>
+        <w:jc w:val="left"/>
+        <w:rPr>
+          <w:lang w:val="pl-PL"/>
+        </w:rPr>
+      </w:pPr>
+      <w:r>
+        <w:rPr>
+          <w:lang w:val="pl-PL"/>
+        </w:rPr>
+        <w:t>W ustawieniach urządzenia włącz opcje programisty:</w:t>
+      </w:r>
+    </w:p>
+    <w:p>
+      <w:pPr>
+        <w:pStyle w:val="Normal"/>
+        <w:numPr>
+          <w:ilvl w:val="2"/>
+          <w:numId w:val="3"/>
+        </w:numPr>
+        <w:bidi w:val="0"/>
+        <w:jc w:val="left"/>
+        <w:rPr>
+          <w:lang w:val="pl-PL"/>
+        </w:rPr>
+      </w:pPr>
+      <w:r>
+        <w:rPr>
+          <w:lang w:val="pl-PL"/>
+        </w:rPr>
+        <w:t>Włącz lokalizację kursora</w:t>
+      </w:r>
+    </w:p>
+    <w:p>
+      <w:pPr>
+        <w:pStyle w:val="Normal"/>
+        <w:numPr>
+          <w:ilvl w:val="2"/>
+          <w:numId w:val="3"/>
+        </w:numPr>
+        <w:bidi w:val="0"/>
+        <w:jc w:val="left"/>
+        <w:rPr>
+          <w:lang w:val="pl-PL"/>
+        </w:rPr>
+      </w:pPr>
+      <w:r>
+        <w:rPr>
+          <w:lang w:val="pl-PL"/>
+        </w:rPr>
         <w:t>Włącz pokazywanie kliknięć</w:t>
       </w:r>
     </w:p>
@@ -263,7 +334,7 @@
       <w:pPr>
         <w:pStyle w:val="Normal"/>
         <w:numPr>
-          <w:ilvl w:val="1"/>
+          <w:ilvl w:val="2"/>
           <w:numId w:val="3"/>
         </w:numPr>
         <w:bidi w:val="0"/>
@@ -422,13 +493,7 @@
         </w:rPr>
       </w:pPr>
       <w:r>
-        <w:rPr>
-          <w:b/>
-          <w:bCs/>
-          <w:i/>
-          <w:iCs/>
-          <w:lang w:val="pl-PL"/>
-        </w:rPr>
+        <w:rPr/>
       </w:r>
     </w:p>
     <w:sectPr>
@@ -438,6 +503,7 @@
       <w:pgNumType w:fmt="decimal"/>
       <w:formProt w:val="false"/>
       <w:textDirection w:val="lrTb"/>
+      <w:docGrid w:type="default" w:linePitch="100" w:charSpace="0"/>
     </w:sectPr>
   </w:body>
 </w:document>
@@ -448,17 +514,17 @@
   <w:abstractNum w:abstractNumId="1">
     <w:lvl w:ilvl="0">
       <w:start w:val="1"/>
-      <w:pStyle w:val="Heading1"/>
-      <w:numFmt w:val="none"/>
-      <w:suff w:val="nothing"/>
-      <w:lvlText w:val=""/>
-      <w:lvlJc w:val="left"/>
-      <w:pPr>
-        <w:tabs>
-          <w:tab w:val="num" w:pos="0"/>
-        </w:tabs>
-        <w:ind w:left="0" w:hanging="0"/>
-      </w:pPr>
+      <w:numFmt w:val="none"/>
+      <w:suff w:val="nothing"/>
+      <w:lvlText w:val=""/>
+      <w:lvlJc w:val="left"/>
+      <w:pPr>
+        <w:tabs>
+          <w:tab w:val="num" w:pos="0"/>
+        </w:tabs>
+        <w:ind w:left="0" w:hanging="0"/>
+      </w:pPr>
+      <w:rPr/>
     </w:lvl>
     <w:lvl w:ilvl="1">
       <w:start w:val="1"/>
@@ -472,6 +538,7 @@
         </w:tabs>
         <w:ind w:left="0" w:hanging="0"/>
       </w:pPr>
+      <w:rPr/>
     </w:lvl>
     <w:lvl w:ilvl="2">
       <w:start w:val="1"/>
@@ -485,6 +552,7 @@
         </w:tabs>
         <w:ind w:left="0" w:hanging="0"/>
       </w:pPr>
+      <w:rPr/>
     </w:lvl>
     <w:lvl w:ilvl="3">
       <w:start w:val="1"/>
@@ -498,6 +566,7 @@
         </w:tabs>
         <w:ind w:left="0" w:hanging="0"/>
       </w:pPr>
+      <w:rPr/>
     </w:lvl>
     <w:lvl w:ilvl="4">
       <w:start w:val="1"/>
@@ -511,6 +580,7 @@
         </w:tabs>
         <w:ind w:left="0" w:hanging="0"/>
       </w:pPr>
+      <w:rPr/>
     </w:lvl>
     <w:lvl w:ilvl="5">
       <w:start w:val="1"/>
@@ -524,6 +594,7 @@
         </w:tabs>
         <w:ind w:left="0" w:hanging="0"/>
       </w:pPr>
+      <w:rPr/>
     </w:lvl>
     <w:lvl w:ilvl="6">
       <w:start w:val="1"/>
@@ -537,6 +608,7 @@
         </w:tabs>
         <w:ind w:left="0" w:hanging="0"/>
       </w:pPr>
+      <w:rPr/>
     </w:lvl>
     <w:lvl w:ilvl="7">
       <w:start w:val="1"/>
@@ -550,6 +622,7 @@
         </w:tabs>
         <w:ind w:left="0" w:hanging="0"/>
       </w:pPr>
+      <w:rPr/>
     </w:lvl>
     <w:lvl w:ilvl="8">
       <w:start w:val="1"/>
@@ -563,6 +636,7 @@
         </w:tabs>
         <w:ind w:left="0" w:hanging="0"/>
       </w:pPr>
+      <w:rPr/>
     </w:lvl>
   </w:abstractNum>
   <w:abstractNum w:abstractNumId="2">
@@ -801,6 +875,125 @@
         <w:ind w:left="3600" w:hanging="360"/>
       </w:pPr>
       <w:rPr/>
+    </w:lvl>
+  </w:abstractNum>
+  <w:abstractNum w:abstractNumId="4">
+    <w:lvl w:ilvl="0">
+      <w:start w:val="1"/>
+      <w:numFmt w:val="none"/>
+      <w:suff w:val="nothing"/>
+      <w:lvlText w:val=""/>
+      <w:lvlJc w:val="left"/>
+      <w:pPr>
+        <w:tabs>
+          <w:tab w:val="num" w:pos="0"/>
+        </w:tabs>
+        <w:ind w:left="0" w:hanging="0"/>
+      </w:pPr>
+    </w:lvl>
+    <w:lvl w:ilvl="1">
+      <w:start w:val="1"/>
+      <w:numFmt w:val="none"/>
+      <w:suff w:val="nothing"/>
+      <w:lvlText w:val=""/>
+      <w:lvlJc w:val="left"/>
+      <w:pPr>
+        <w:tabs>
+          <w:tab w:val="num" w:pos="0"/>
+        </w:tabs>
+        <w:ind w:left="0" w:hanging="0"/>
+      </w:pPr>
+    </w:lvl>
+    <w:lvl w:ilvl="2">
+      <w:start w:val="1"/>
+      <w:numFmt w:val="none"/>
+      <w:suff w:val="nothing"/>
+      <w:lvlText w:val=""/>
+      <w:lvlJc w:val="left"/>
+      <w:pPr>
+        <w:tabs>
+          <w:tab w:val="num" w:pos="0"/>
+        </w:tabs>
+        <w:ind w:left="0" w:hanging="0"/>
+      </w:pPr>
+    </w:lvl>
+    <w:lvl w:ilvl="3">
+      <w:start w:val="1"/>
+      <w:numFmt w:val="none"/>
+      <w:suff w:val="nothing"/>
+      <w:lvlText w:val=""/>
+      <w:lvlJc w:val="left"/>
+      <w:pPr>
+        <w:tabs>
+          <w:tab w:val="num" w:pos="0"/>
+        </w:tabs>
+        <w:ind w:left="0" w:hanging="0"/>
+      </w:pPr>
+    </w:lvl>
+    <w:lvl w:ilvl="4">
+      <w:start w:val="1"/>
+      <w:numFmt w:val="none"/>
+      <w:suff w:val="nothing"/>
+      <w:lvlText w:val=""/>
+      <w:lvlJc w:val="left"/>
+      <w:pPr>
+        <w:tabs>
+          <w:tab w:val="num" w:pos="0"/>
+        </w:tabs>
+        <w:ind w:left="0" w:hanging="0"/>
+      </w:pPr>
+    </w:lvl>
+    <w:lvl w:ilvl="5">
+      <w:start w:val="1"/>
+      <w:numFmt w:val="none"/>
+      <w:suff w:val="nothing"/>
+      <w:lvlText w:val=""/>
+      <w:lvlJc w:val="left"/>
+      <w:pPr>
+        <w:tabs>
+          <w:tab w:val="num" w:pos="0"/>
+        </w:tabs>
+        <w:ind w:left="0" w:hanging="0"/>
+      </w:pPr>
+    </w:lvl>
+    <w:lvl w:ilvl="6">
+      <w:start w:val="1"/>
+      <w:numFmt w:val="none"/>
+      <w:suff w:val="nothing"/>
+      <w:lvlText w:val=""/>
+      <w:lvlJc w:val="left"/>
+      <w:pPr>
+        <w:tabs>
+          <w:tab w:val="num" w:pos="0"/>
+        </w:tabs>
+        <w:ind w:left="0" w:hanging="0"/>
+      </w:pPr>
+    </w:lvl>
+    <w:lvl w:ilvl="7">
+      <w:start w:val="1"/>
+      <w:numFmt w:val="none"/>
+      <w:suff w:val="nothing"/>
+      <w:lvlText w:val=""/>
+      <w:lvlJc w:val="left"/>
+      <w:pPr>
+        <w:tabs>
+          <w:tab w:val="num" w:pos="0"/>
+        </w:tabs>
+        <w:ind w:left="0" w:hanging="0"/>
+      </w:pPr>
+    </w:lvl>
+    <w:lvl w:ilvl="8">
+      <w:start w:val="1"/>
+      <w:numFmt w:val="none"/>
+      <w:suff w:val="nothing"/>
+      <w:lvlText w:val=""/>
+      <w:lvlJc w:val="left"/>
+      <w:pPr>
+        <w:tabs>
+          <w:tab w:val="num" w:pos="0"/>
+        </w:tabs>
+        <w:ind w:left="0" w:hanging="0"/>
+      </w:pPr>
     </w:lvl>
   </w:abstractNum>
   <w:num w:numId="1">
@@ -811,6 +1004,9 @@
   </w:num>
   <w:num w:numId="3">
     <w:abstractNumId w:val="3"/>
+  </w:num>
+  <w:num w:numId="4">
+    <w:abstractNumId w:val="4"/>
   </w:num>
 </w:numbering>
 </file>
@@ -829,7 +1025,6 @@
     </w:rPrDefault>
     <w:pPrDefault>
       <w:pPr>
-        <w:widowControl/>
         <w:suppressAutoHyphens w:val="true"/>
       </w:pPr>
     </w:pPrDefault>
@@ -839,7 +1034,10 @@
     <w:qFormat/>
     <w:pPr>
       <w:widowControl/>
+      <w:suppressAutoHyphens w:val="true"/>
       <w:bidi w:val="0"/>
+      <w:spacing w:before="0" w:after="0"/>
+      <w:jc w:val="left"/>
     </w:pPr>
     <w:rPr>
       <w:rFonts w:ascii="Liberation Serif" w:hAnsi="Liberation Serif" w:eastAsia="Noto Serif CJK SC" w:cs="Lohit Devanagari"/>

</xml_diff>